<commit_message>
Update Document with Scenario Example
</commit_message>
<xml_diff>
--- a/PandemicSimulationEngine/Moncrief_TurnStrategy_HighConcept.docx
+++ b/PandemicSimulationEngine/Moncrief_TurnStrategy_HighConcept.docx
@@ -339,6 +339,171 @@
       <w:r>
         <w:lastRenderedPageBreak/>
         <w:t xml:space="preserve">Ideally, multiple scenarios and simulations would eventually be able to all run simultaneously so the effects of a choice within one scenario could be seen in a completely different one. </w:t>
+      </w:r>
+    </w:p>
+    <w:p/>
+    <w:p>
+      <w:pPr>
+        <w:pStyle w:val="Heading1"/>
+      </w:pPr>
+      <w:r>
+        <w:t>Example Scenario and Roles</w:t>
+      </w:r>
+    </w:p>
+    <w:p>
+      <w:pPr>
+        <w:pStyle w:val="ListParagraph"/>
+        <w:numPr>
+          <w:ilvl w:val="0"/>
+          <w:numId w:val="2"/>
+        </w:numPr>
+      </w:pPr>
+      <w:r>
+        <w:t>Scenario: Covid-19 is emerging as a dangerous pathogen,</w:t>
+      </w:r>
+      <w:r>
+        <w:t xml:space="preserve"> </w:t>
+      </w:r>
+      <w:r>
+        <w:t xml:space="preserve">and has only just become known as a threat to the public. The disease has been identified, but no cure or vaccine has been created yet. </w:t>
+      </w:r>
+    </w:p>
+    <w:p>
+      <w:pPr>
+        <w:pStyle w:val="ListParagraph"/>
+        <w:numPr>
+          <w:ilvl w:val="0"/>
+          <w:numId w:val="2"/>
+        </w:numPr>
+      </w:pPr>
+      <w:r>
+        <w:t>Players must formulate a plan to contain the pathogen, while still keeping the public calm and informed, lest they begin to ignore mandates that are passed.</w:t>
+      </w:r>
+    </w:p>
+    <w:p>
+      <w:pPr>
+        <w:pStyle w:val="ListParagraph"/>
+        <w:numPr>
+          <w:ilvl w:val="0"/>
+          <w:numId w:val="2"/>
+        </w:numPr>
+      </w:pPr>
+      <w:r>
+        <w:t>Roles</w:t>
+      </w:r>
+    </w:p>
+    <w:p>
+      <w:pPr>
+        <w:pStyle w:val="ListParagraph"/>
+        <w:numPr>
+          <w:ilvl w:val="1"/>
+          <w:numId w:val="2"/>
+        </w:numPr>
+      </w:pPr>
+      <w:r>
+        <w:t>Hospital Director</w:t>
+      </w:r>
+    </w:p>
+    <w:p>
+      <w:pPr>
+        <w:pStyle w:val="ListParagraph"/>
+        <w:numPr>
+          <w:ilvl w:val="2"/>
+          <w:numId w:val="2"/>
+        </w:numPr>
+      </w:pPr>
+      <w:r>
+        <w:t>Can make decisions on managing hospital capacity, work t</w:t>
+      </w:r>
+      <w:r>
+        <w:t>ime and number of employees, and admission restrictions</w:t>
+      </w:r>
+      <w:r>
+        <w:t>, as well as sanitation mandates</w:t>
+      </w:r>
+    </w:p>
+    <w:p>
+      <w:pPr>
+        <w:pStyle w:val="ListParagraph"/>
+        <w:numPr>
+          <w:ilvl w:val="2"/>
+          <w:numId w:val="2"/>
+        </w:numPr>
+      </w:pPr>
+      <w:r>
+        <w:t>Their decisions can affect the recovery rate, transmission rate, and capacity of hospitals</w:t>
+      </w:r>
+    </w:p>
+    <w:p>
+      <w:pPr>
+        <w:pStyle w:val="ListParagraph"/>
+        <w:numPr>
+          <w:ilvl w:val="1"/>
+          <w:numId w:val="2"/>
+        </w:numPr>
+      </w:pPr>
+      <w:r>
+        <w:t>R&amp;D Manager</w:t>
+      </w:r>
+    </w:p>
+    <w:p>
+      <w:pPr>
+        <w:pStyle w:val="ListParagraph"/>
+        <w:numPr>
+          <w:ilvl w:val="2"/>
+          <w:numId w:val="2"/>
+        </w:numPr>
+      </w:pPr>
+      <w:r>
+        <w:t>Can make decisions on researching and developing vaccines or other treatments, researching more about the pathogen and how it is transmitted, as well as the production and distribution of tests</w:t>
+      </w:r>
+    </w:p>
+    <w:p>
+      <w:pPr>
+        <w:pStyle w:val="ListParagraph"/>
+        <w:numPr>
+          <w:ilvl w:val="2"/>
+          <w:numId w:val="2"/>
+        </w:numPr>
+      </w:pPr>
+      <w:r>
+        <w:t>Their decisions can affect the testing rate and transmission rate, depending on how much progress they make into developing and distributing tests/vaccines, as well as the false positive/negative rate if they spend resources researching the pathogen</w:t>
+      </w:r>
+    </w:p>
+    <w:p>
+      <w:pPr>
+        <w:pStyle w:val="ListParagraph"/>
+        <w:numPr>
+          <w:ilvl w:val="1"/>
+          <w:numId w:val="2"/>
+        </w:numPr>
+      </w:pPr>
+      <w:r>
+        <w:t>PR Manager</w:t>
+      </w:r>
+    </w:p>
+    <w:p>
+      <w:pPr>
+        <w:pStyle w:val="ListParagraph"/>
+        <w:numPr>
+          <w:ilvl w:val="2"/>
+          <w:numId w:val="2"/>
+        </w:numPr>
+      </w:pPr>
+      <w:r>
+        <w:t>Can make decisions that will affect public perception of the pandemic, like running informational ad campaigns, encouraging masking/social distancing/testing, and keeping the public informed about research progress or hospital capacity</w:t>
+      </w:r>
+    </w:p>
+    <w:p>
+      <w:pPr>
+        <w:pStyle w:val="ListParagraph"/>
+        <w:numPr>
+          <w:ilvl w:val="2"/>
+          <w:numId w:val="2"/>
+        </w:numPr>
+      </w:pPr>
+      <w:r>
+        <w:t>Their decisions can affect the transmission rate across those that are exposed, symptomatic, and asymptomatic, as an informed but calm population will transmit the disease less, but an uninformed or rebellious population will likely not take precautions and spread the disease more.</w:t>
       </w:r>
     </w:p>
     <w:sectPr>
@@ -466,8 +631,124 @@
       </w:rPr>
     </w:lvl>
   </w:abstractNum>
+  <w:abstractNum w:abstractNumId="1" w15:restartNumberingAfterBreak="0">
+    <w:nsid w:val="644F785A"/>
+    <w:multiLevelType w:val="hybridMultilevel"/>
+    <w:tmpl w:val="E8047752"/>
+    <w:lvl w:ilvl="0" w:tplc="04090001">
+      <w:start w:val="1"/>
+      <w:numFmt w:val="bullet"/>
+      <w:lvlText w:val=""/>
+      <w:lvlJc w:val="left"/>
+      <w:pPr>
+        <w:ind w:left="720" w:hanging="360"/>
+      </w:pPr>
+      <w:rPr>
+        <w:rFonts w:ascii="Symbol" w:hAnsi="Symbol" w:hint="default"/>
+      </w:rPr>
+    </w:lvl>
+    <w:lvl w:ilvl="1" w:tplc="04090003">
+      <w:start w:val="1"/>
+      <w:numFmt w:val="bullet"/>
+      <w:lvlText w:val="o"/>
+      <w:lvlJc w:val="left"/>
+      <w:pPr>
+        <w:ind w:left="1440" w:hanging="360"/>
+      </w:pPr>
+      <w:rPr>
+        <w:rFonts w:ascii="Courier New" w:hAnsi="Courier New" w:cs="Courier New" w:hint="default"/>
+      </w:rPr>
+    </w:lvl>
+    <w:lvl w:ilvl="2" w:tplc="04090005">
+      <w:start w:val="1"/>
+      <w:numFmt w:val="bullet"/>
+      <w:lvlText w:val=""/>
+      <w:lvlJc w:val="left"/>
+      <w:pPr>
+        <w:ind w:left="2160" w:hanging="360"/>
+      </w:pPr>
+      <w:rPr>
+        <w:rFonts w:ascii="Wingdings" w:hAnsi="Wingdings" w:hint="default"/>
+      </w:rPr>
+    </w:lvl>
+    <w:lvl w:ilvl="3" w:tplc="04090001" w:tentative="1">
+      <w:start w:val="1"/>
+      <w:numFmt w:val="bullet"/>
+      <w:lvlText w:val=""/>
+      <w:lvlJc w:val="left"/>
+      <w:pPr>
+        <w:ind w:left="2880" w:hanging="360"/>
+      </w:pPr>
+      <w:rPr>
+        <w:rFonts w:ascii="Symbol" w:hAnsi="Symbol" w:hint="default"/>
+      </w:rPr>
+    </w:lvl>
+    <w:lvl w:ilvl="4" w:tplc="04090003" w:tentative="1">
+      <w:start w:val="1"/>
+      <w:numFmt w:val="bullet"/>
+      <w:lvlText w:val="o"/>
+      <w:lvlJc w:val="left"/>
+      <w:pPr>
+        <w:ind w:left="3600" w:hanging="360"/>
+      </w:pPr>
+      <w:rPr>
+        <w:rFonts w:ascii="Courier New" w:hAnsi="Courier New" w:cs="Courier New" w:hint="default"/>
+      </w:rPr>
+    </w:lvl>
+    <w:lvl w:ilvl="5" w:tplc="04090005" w:tentative="1">
+      <w:start w:val="1"/>
+      <w:numFmt w:val="bullet"/>
+      <w:lvlText w:val=""/>
+      <w:lvlJc w:val="left"/>
+      <w:pPr>
+        <w:ind w:left="4320" w:hanging="360"/>
+      </w:pPr>
+      <w:rPr>
+        <w:rFonts w:ascii="Wingdings" w:hAnsi="Wingdings" w:hint="default"/>
+      </w:rPr>
+    </w:lvl>
+    <w:lvl w:ilvl="6" w:tplc="04090001" w:tentative="1">
+      <w:start w:val="1"/>
+      <w:numFmt w:val="bullet"/>
+      <w:lvlText w:val=""/>
+      <w:lvlJc w:val="left"/>
+      <w:pPr>
+        <w:ind w:left="5040" w:hanging="360"/>
+      </w:pPr>
+      <w:rPr>
+        <w:rFonts w:ascii="Symbol" w:hAnsi="Symbol" w:hint="default"/>
+      </w:rPr>
+    </w:lvl>
+    <w:lvl w:ilvl="7" w:tplc="04090003" w:tentative="1">
+      <w:start w:val="1"/>
+      <w:numFmt w:val="bullet"/>
+      <w:lvlText w:val="o"/>
+      <w:lvlJc w:val="left"/>
+      <w:pPr>
+        <w:ind w:left="5760" w:hanging="360"/>
+      </w:pPr>
+      <w:rPr>
+        <w:rFonts w:ascii="Courier New" w:hAnsi="Courier New" w:cs="Courier New" w:hint="default"/>
+      </w:rPr>
+    </w:lvl>
+    <w:lvl w:ilvl="8" w:tplc="04090005" w:tentative="1">
+      <w:start w:val="1"/>
+      <w:numFmt w:val="bullet"/>
+      <w:lvlText w:val=""/>
+      <w:lvlJc w:val="left"/>
+      <w:pPr>
+        <w:ind w:left="6480" w:hanging="360"/>
+      </w:pPr>
+      <w:rPr>
+        <w:rFonts w:ascii="Wingdings" w:hAnsi="Wingdings" w:hint="default"/>
+      </w:rPr>
+    </w:lvl>
+  </w:abstractNum>
   <w:num w:numId="1" w16cid:durableId="1225528244">
     <w:abstractNumId w:val="0"/>
+  </w:num>
+  <w:num w:numId="2" w16cid:durableId="236021508">
+    <w:abstractNumId w:val="1"/>
   </w:num>
 </w:numbering>
 </file>
@@ -892,6 +1173,28 @@
       <w:szCs w:val="32"/>
     </w:rPr>
   </w:style>
+  <w:style w:type="paragraph" w:styleId="Heading2">
+    <w:name w:val="heading 2"/>
+    <w:basedOn w:val="Normal"/>
+    <w:next w:val="Normal"/>
+    <w:link w:val="Heading2Char"/>
+    <w:uiPriority w:val="9"/>
+    <w:unhideWhenUsed/>
+    <w:qFormat/>
+    <w:rsid w:val="003D1C98"/>
+    <w:pPr>
+      <w:keepNext/>
+      <w:keepLines/>
+      <w:spacing w:before="40" w:after="0"/>
+      <w:outlineLvl w:val="1"/>
+    </w:pPr>
+    <w:rPr>
+      <w:rFonts w:asciiTheme="majorHAnsi" w:eastAsiaTheme="majorEastAsia" w:hAnsiTheme="majorHAnsi" w:cstheme="majorBidi"/>
+      <w:color w:val="2F5496" w:themeColor="accent1" w:themeShade="BF"/>
+      <w:sz w:val="26"/>
+      <w:szCs w:val="26"/>
+    </w:rPr>
+  </w:style>
   <w:style w:type="character" w:default="1" w:styleId="DefaultParagraphFont">
     <w:name w:val="Default Paragraph Font"/>
     <w:uiPriority w:val="1"/>
@@ -976,6 +1279,19 @@
       <w:ind w:left="720"/>
       <w:contextualSpacing/>
     </w:pPr>
+  </w:style>
+  <w:style w:type="character" w:customStyle="1" w:styleId="Heading2Char">
+    <w:name w:val="Heading 2 Char"/>
+    <w:basedOn w:val="DefaultParagraphFont"/>
+    <w:link w:val="Heading2"/>
+    <w:uiPriority w:val="9"/>
+    <w:rsid w:val="003D1C98"/>
+    <w:rPr>
+      <w:rFonts w:asciiTheme="majorHAnsi" w:eastAsiaTheme="majorEastAsia" w:hAnsiTheme="majorHAnsi" w:cstheme="majorBidi"/>
+      <w:color w:val="2F5496" w:themeColor="accent1" w:themeShade="BF"/>
+      <w:sz w:val="26"/>
+      <w:szCs w:val="26"/>
+    </w:rPr>
   </w:style>
 </w:styles>
 </file>

</xml_diff>